<commit_message>
update styling for protocol
</commit_message>
<xml_diff>
--- a/templates/Приказ о начале.docx
+++ b/templates/Приказ о начале.docx
@@ -43,7 +43,6 @@
           <w:lang w:val="en-US"/>
         </w:rPr>
       </w:pPr>
-      <w:proofErr w:type="gramStart"/>
       <w:r>
         <w:rPr>
           <w:rFonts w:ascii="Times New Roman" w:hAnsi="Times New Roman" w:cs="Times New Roman"/>
@@ -56,8 +55,6 @@
         </w:rPr>
         <w:t xml:space="preserve">{{  </w:t>
       </w:r>
-      <w:proofErr w:type="spellStart"/>
-      <w:proofErr w:type="gramEnd"/>
       <w:r>
         <w:rPr>
           <w:rFonts w:ascii="Times New Roman" w:hAnsi="Times New Roman" w:cs="Times New Roman"/>
@@ -94,7 +91,6 @@
         </w:rPr>
         <w:t>date</w:t>
       </w:r>
-      <w:proofErr w:type="spellEnd"/>
       <w:r>
         <w:rPr>
           <w:rFonts w:ascii="Times New Roman" w:hAnsi="Times New Roman" w:cs="Times New Roman"/>
@@ -143,7 +139,6 @@
         </w:rPr>
         <w:t xml:space="preserve">{{ </w:t>
       </w:r>
-      <w:proofErr w:type="spellStart"/>
       <w:r>
         <w:rPr>
           <w:rFonts w:ascii="Times New Roman" w:hAnsi="Times New Roman" w:cs="Times New Roman"/>
@@ -180,7 +175,6 @@
         </w:rPr>
         <w:t>number</w:t>
       </w:r>
-      <w:proofErr w:type="spellEnd"/>
       <w:r>
         <w:rPr>
           <w:rFonts w:ascii="Times New Roman" w:hAnsi="Times New Roman" w:cs="Times New Roman"/>
@@ -199,6 +193,7 @@
         <w:pStyle w:val="a0"/>
         <w:rPr>
           <w:b w:val="0"/>
+          <w:lang w:val="en-US"/>
         </w:rPr>
       </w:pPr>
       <w:r>
@@ -210,6 +205,7 @@
       <w:r>
         <w:rPr>
           <w:b w:val="0"/>
+          <w:lang w:val="en-US"/>
         </w:rPr>
         <w:t xml:space="preserve"> </w:t>
       </w:r>
@@ -222,6 +218,7 @@
       <w:r>
         <w:rPr>
           <w:b w:val="0"/>
+          <w:lang w:val="en-US"/>
         </w:rPr>
         <w:t xml:space="preserve"> </w:t>
       </w:r>
@@ -234,6 +231,7 @@
       <w:r>
         <w:rPr>
           <w:b w:val="0"/>
+          <w:lang w:val="en-US"/>
         </w:rPr>
         <w:t xml:space="preserve"> </w:t>
       </w:r>
@@ -246,6 +244,7 @@
       <w:r>
         <w:rPr>
           <w:b w:val="0"/>
+          <w:lang w:val="en-US"/>
         </w:rPr>
         <w:t xml:space="preserve"> </w:t>
       </w:r>
@@ -258,13 +257,14 @@
       <w:r>
         <w:rPr>
           <w:b w:val="0"/>
+          <w:lang w:val="en-US"/>
         </w:rPr>
         <w:t xml:space="preserve"> </w:t>
       </w:r>
-      <w:proofErr w:type="gramStart"/>
       <w:r>
         <w:rPr>
           <w:b w:val="0"/>
+          <w:lang w:val="en-US"/>
         </w:rPr>
         <w:t xml:space="preserve">{{ </w:t>
       </w:r>
@@ -275,10 +275,10 @@
         </w:rPr>
         <w:t>student</w:t>
       </w:r>
-      <w:proofErr w:type="gramEnd"/>
       <w:r>
         <w:rPr>
           <w:b w:val="0"/>
+          <w:lang w:val="en-US"/>
         </w:rPr>
         <w:t>_</w:t>
       </w:r>
@@ -292,12 +292,14 @@
       <w:r>
         <w:rPr>
           <w:b w:val="0"/>
+          <w:lang w:val="en-US"/>
         </w:rPr>
         <w:t xml:space="preserve"> }}</w:t>
       </w:r>
       <w:r>
         <w:rPr>
           <w:b w:val="0"/>
+          <w:lang w:val="en-US"/>
         </w:rPr>
         <w:t>.</w:t>
       </w:r>
@@ -312,6 +314,7 @@
       <w:r>
         <w:rPr>
           <w:bCs/>
+          <w:lang w:val="en-US"/>
         </w:rPr>
         <w:t xml:space="preserve">             </w:t>
       </w:r>
@@ -321,7 +324,6 @@
         </w:rPr>
         <w:t xml:space="preserve">В связи с окончанием набора на курсы </w:t>
       </w:r>
-      <w:proofErr w:type="gramStart"/>
       <w:r>
         <w:rPr>
           <w:bCs/>
@@ -335,7 +337,6 @@
         </w:rPr>
         <w:t>student</w:t>
       </w:r>
-      <w:proofErr w:type="gramEnd"/>
       <w:r>
         <w:rPr>
           <w:bCs/>
@@ -393,7 +394,6 @@
         </w:rPr>
         <w:t xml:space="preserve">Зачислить на курсы по программе: </w:t>
       </w:r>
-      <w:proofErr w:type="gramStart"/>
       <w:r>
         <w:rPr>
           <w:bCs/>
@@ -407,7 +407,6 @@
         </w:rPr>
         <w:t>student</w:t>
       </w:r>
-      <w:proofErr w:type="gramEnd"/>
       <w:r>
         <w:rPr>
           <w:bCs/>
@@ -621,7 +620,6 @@
         </w:rPr>
         <w:t xml:space="preserve"> </w:t>
       </w:r>
-      <w:proofErr w:type="gramStart"/>
       <w:r>
         <w:rPr>
           <w:bCs/>
@@ -641,7 +639,6 @@
         </w:rPr>
         <w:t>beginning</w:t>
       </w:r>
-      <w:proofErr w:type="gramEnd"/>
       <w:r>
         <w:rPr>
           <w:bCs/>
@@ -745,21 +742,7 @@
         <w:rPr>
           <w:bCs/>
         </w:rPr>
-        <w:t xml:space="preserve">Р.Р. </w:t>
-      </w:r>
-      <w:proofErr w:type="spellStart"/>
-      <w:r>
-        <w:rPr>
-          <w:bCs/>
-        </w:rPr>
-        <w:t>Дулина</w:t>
-      </w:r>
-      <w:proofErr w:type="spellEnd"/>
-      <w:r>
-        <w:rPr>
-          <w:bCs/>
-        </w:rPr>
-        <w:t xml:space="preserve"> </w:t>
+        <w:t xml:space="preserve">Р.Р. Дулина </w:t>
       </w:r>
       <w:r>
         <w:rPr>
@@ -771,21 +754,7 @@
         <w:rPr>
           <w:bCs/>
         </w:rPr>
-        <w:t xml:space="preserve">М.Р. </w:t>
-      </w:r>
-      <w:proofErr w:type="spellStart"/>
-      <w:r>
-        <w:rPr>
-          <w:bCs/>
-        </w:rPr>
-        <w:t>Унарокова</w:t>
-      </w:r>
-      <w:proofErr w:type="spellEnd"/>
-      <w:r>
-        <w:rPr>
-          <w:bCs/>
-        </w:rPr>
-        <w:t xml:space="preserve"> </w:t>
+        <w:t xml:space="preserve">М.Р. Унарокова </w:t>
       </w:r>
       <w:r>
         <w:rPr>
@@ -859,21 +828,7 @@
         <w:rPr>
           <w:bCs/>
         </w:rPr>
-        <w:t xml:space="preserve">Р.Р. </w:t>
-      </w:r>
-      <w:proofErr w:type="spellStart"/>
-      <w:r>
-        <w:rPr>
-          <w:bCs/>
-        </w:rPr>
-        <w:t>Дулиной</w:t>
-      </w:r>
-      <w:proofErr w:type="spellEnd"/>
-      <w:r>
-        <w:rPr>
-          <w:bCs/>
-        </w:rPr>
-        <w:t xml:space="preserve">- </w:t>
+        <w:t xml:space="preserve">Р.Р. Дулиной- </w:t>
       </w:r>
       <w:r>
         <w:rPr>
@@ -891,21 +846,7 @@
         <w:rPr>
           <w:bCs/>
         </w:rPr>
-        <w:t xml:space="preserve">М.Р. </w:t>
-      </w:r>
-      <w:proofErr w:type="spellStart"/>
-      <w:r>
-        <w:rPr>
-          <w:bCs/>
-        </w:rPr>
-        <w:t>Унароковой</w:t>
-      </w:r>
-      <w:proofErr w:type="spellEnd"/>
-      <w:r>
-        <w:rPr>
-          <w:bCs/>
-        </w:rPr>
-        <w:t>-</w:t>
+        <w:t>М.Р. Унароковой-</w:t>
       </w:r>
       <w:r>
         <w:rPr>
@@ -935,16 +876,8 @@
         <w:rPr>
           <w:bCs/>
         </w:rPr>
-        <w:t xml:space="preserve">Р.Р. </w:t>
-      </w:r>
-      <w:proofErr w:type="spellStart"/>
-      <w:r>
-        <w:rPr>
-          <w:bCs/>
-        </w:rPr>
-        <w:t>Дулину</w:t>
-      </w:r>
-      <w:proofErr w:type="spellEnd"/>
+        <w:t>Р.Р. Дулину</w:t>
+      </w:r>
       <w:r>
         <w:rPr>
           <w:bCs/>
@@ -971,36 +904,14 @@
         <w:rPr>
           <w:bCs/>
         </w:rPr>
-        <w:t xml:space="preserve">Директор ООО «Профессиональное </w:t>
-      </w:r>
-      <w:proofErr w:type="gramStart"/>
-      <w:r>
-        <w:rPr>
-          <w:bCs/>
-        </w:rPr>
-        <w:t xml:space="preserve">обучение»   </w:t>
-      </w:r>
-      <w:proofErr w:type="gramEnd"/>
-      <w:r>
-        <w:rPr>
-          <w:bCs/>
-        </w:rPr>
-        <w:t xml:space="preserve">       ___________  </w:t>
-      </w:r>
-      <w:r>
-        <w:rPr>
-          <w:bCs/>
-        </w:rPr>
-        <w:t xml:space="preserve">Р.Р. </w:t>
-      </w:r>
-      <w:proofErr w:type="spellStart"/>
-      <w:r>
-        <w:rPr>
-          <w:bCs/>
-        </w:rPr>
-        <w:t>Дулина</w:t>
-      </w:r>
-      <w:proofErr w:type="spellEnd"/>
+        <w:t xml:space="preserve">Директор ООО «Профессиональное обучение»          ___________  </w:t>
+      </w:r>
+      <w:r>
+        <w:rPr>
+          <w:bCs/>
+        </w:rPr>
+        <w:t>Р.Р. Дулина</w:t>
+      </w:r>
     </w:p>
     <w:p>
       <w:pPr>
@@ -1013,36 +924,14 @@
         <w:rPr>
           <w:bCs/>
         </w:rPr>
-        <w:t xml:space="preserve">С приказом </w:t>
-      </w:r>
-      <w:proofErr w:type="gramStart"/>
-      <w:r>
-        <w:rPr>
-          <w:bCs/>
-        </w:rPr>
-        <w:t xml:space="preserve">ознакомлены:   </w:t>
-      </w:r>
-      <w:proofErr w:type="gramEnd"/>
-      <w:r>
-        <w:rPr>
-          <w:bCs/>
-        </w:rPr>
-        <w:t xml:space="preserve">                                             </w:t>
-      </w:r>
-      <w:r>
-        <w:rPr>
-          <w:bCs/>
-        </w:rPr>
-        <w:t xml:space="preserve">М.Р. </w:t>
-      </w:r>
-      <w:proofErr w:type="spellStart"/>
-      <w:r>
-        <w:rPr>
-          <w:bCs/>
-        </w:rPr>
-        <w:t>Унарокова</w:t>
-      </w:r>
-      <w:proofErr w:type="spellEnd"/>
+        <w:t xml:space="preserve">С приказом ознакомлены:                                                </w:t>
+      </w:r>
+      <w:r>
+        <w:rPr>
+          <w:bCs/>
+        </w:rPr>
+        <w:t>М.Р. Унарокова</w:t>
+      </w:r>
       <w:r>
         <w:rPr>
           <w:bCs/>
@@ -1069,7 +958,6 @@
         </w:rPr>
         <w:t xml:space="preserve">                               </w:t>
       </w:r>
-      <w:proofErr w:type="gramStart"/>
       <w:r>
         <w:rPr>
           <w:bCs/>
@@ -1077,7 +965,6 @@
         </w:rPr>
         <w:t xml:space="preserve">{{ </w:t>
       </w:r>
-      <w:proofErr w:type="spellStart"/>
       <w:r>
         <w:rPr>
           <w:bCs/>
@@ -1085,7 +972,6 @@
         </w:rPr>
         <w:t>teacher</w:t>
       </w:r>
-      <w:proofErr w:type="gramEnd"/>
       <w:r>
         <w:rPr>
           <w:bCs/>
@@ -1093,7 +979,6 @@
         </w:rPr>
         <w:t>_name</w:t>
       </w:r>
-      <w:proofErr w:type="spellEnd"/>
       <w:r>
         <w:rPr>
           <w:bCs/>

</xml_diff>